<commit_message>
update lab 1 and lab 2
</commit_message>
<xml_diff>
--- a/reports/lab2.docx
+++ b/reports/lab2.docx
@@ -1090,6 +1090,89 @@
           </wp:inline>
         </w:drawing>
       </w:r>
+      <w:r>
+        <w:rPr>
+          <w:rFonts w:asciiTheme="minorHAnsi" w:hAnsiTheme="minorHAnsi" w:cstheme="minorHAnsi"/>
+        </w:rPr>
+        <w:br/>
+        <w:t>Здесь мы выбрали популярные и по нашему мнению самые нужные поля.</w:t>
+      </w:r>
+      <w:r>
+        <w:rPr>
+          <w:rFonts w:asciiTheme="minorHAnsi" w:hAnsiTheme="minorHAnsi" w:cstheme="minorHAnsi"/>
+        </w:rPr>
+        <w:br/>
+        <w:t>- Краткое описание задачи,</w:t>
+      </w:r>
+      <w:r>
+        <w:rPr>
+          <w:rFonts w:asciiTheme="minorHAnsi" w:hAnsiTheme="minorHAnsi" w:cstheme="minorHAnsi"/>
+        </w:rPr>
+        <w:br/>
+        <w:t>- Подробное описание</w:t>
+      </w:r>
+      <w:r>
+        <w:rPr>
+          <w:rFonts w:asciiTheme="minorHAnsi" w:hAnsiTheme="minorHAnsi" w:cstheme="minorHAnsi"/>
+        </w:rPr>
+        <w:br/>
+        <w:t>- Исполнитель</w:t>
+      </w:r>
+      <w:r>
+        <w:rPr>
+          <w:rFonts w:asciiTheme="minorHAnsi" w:hAnsiTheme="minorHAnsi" w:cstheme="minorHAnsi"/>
+        </w:rPr>
+        <w:br/>
+        <w:t>- Спринт</w:t>
+      </w:r>
+      <w:r>
+        <w:rPr>
+          <w:rFonts w:asciiTheme="minorHAnsi" w:hAnsiTheme="minorHAnsi" w:cstheme="minorHAnsi"/>
+        </w:rPr>
+        <w:br/>
+        <w:t>- Лейбл</w:t>
+      </w:r>
+      <w:r>
+        <w:rPr>
+          <w:rFonts w:asciiTheme="minorHAnsi" w:hAnsiTheme="minorHAnsi" w:cstheme="minorHAnsi"/>
+        </w:rPr>
+        <w:br/>
+        <w:t>- Приоритет</w:t>
+      </w:r>
+      <w:r>
+        <w:rPr>
+          <w:rFonts w:asciiTheme="minorHAnsi" w:hAnsiTheme="minorHAnsi" w:cstheme="minorHAnsi"/>
+        </w:rPr>
+        <w:br/>
+        <w:t xml:space="preserve">- Ожидаемое число </w:t>
+      </w:r>
+      <w:r>
+        <w:rPr>
+          <w:rFonts w:asciiTheme="minorHAnsi" w:hAnsiTheme="minorHAnsi" w:cstheme="minorHAnsi"/>
+          <w:lang w:val="en-US"/>
+        </w:rPr>
+        <w:t>story</w:t>
+      </w:r>
+      <w:r>
+        <w:rPr>
+          <w:rFonts w:asciiTheme="minorHAnsi" w:hAnsiTheme="minorHAnsi" w:cstheme="minorHAnsi"/>
+        </w:rPr>
+        <w:t xml:space="preserve"> </w:t>
+      </w:r>
+      <w:r>
+        <w:rPr>
+          <w:rFonts w:asciiTheme="minorHAnsi" w:hAnsiTheme="minorHAnsi" w:cstheme="minorHAnsi"/>
+          <w:lang w:val="en-US"/>
+        </w:rPr>
+        <w:t>points</w:t>
+      </w:r>
+      <w:r>
+        <w:rPr>
+          <w:rFonts w:asciiTheme="minorHAnsi" w:hAnsiTheme="minorHAnsi" w:cstheme="minorHAnsi"/>
+          <w:lang w:val="en-US"/>
+        </w:rPr>
+        <w:br/>
+      </w:r>
     </w:p>
     <w:p>
       <w:pPr>
@@ -1163,6 +1246,21 @@
       <w:r>
         <w:rPr>
           <w:rFonts w:cstheme="minorHAnsi"/>
+          <w:lang w:val="ru-RU"/>
+        </w:rPr>
+        <w:br/>
+      </w:r>
+      <w:r>
+        <w:rPr>
+          <w:rFonts w:cstheme="minorHAnsi"/>
+          <w:lang w:val="ru-RU"/>
+        </w:rPr>
+        <w:t>Получилось 6 эпиков, соответсвующих разделению функциональностей, которую мы выделили в первой лабораторной.</w:t>
+      </w:r>
+      <w:r>
+        <w:rPr>
+          <w:rFonts w:cstheme="minorHAnsi"/>
+          <w:lang w:val="ru-RU"/>
         </w:rPr>
         <w:br w:type="page"/>
       </w:r>
@@ -1184,6 +1282,13 @@
         </w:rPr>
         <w:lastRenderedPageBreak/>
         <w:t>Создание тасок в бэклоге</w:t>
+      </w:r>
+      <w:r>
+        <w:rPr>
+          <w:rFonts w:asciiTheme="minorHAnsi" w:hAnsiTheme="minorHAnsi" w:cstheme="minorHAnsi"/>
+        </w:rPr>
+        <w:br/>
+        <w:t>Суммарно получилось порядка 50 задач</w:t>
       </w:r>
     </w:p>
     <w:p>
@@ -1250,6 +1355,19 @@
           </wp:inline>
         </w:drawing>
       </w:r>
+      <w:r>
+        <w:rPr>
+          <w:rFonts w:asciiTheme="minorHAnsi" w:hAnsiTheme="minorHAnsi" w:cstheme="minorHAnsi"/>
+        </w:rPr>
+        <w:br/>
+        <w:t>Получилось 12 спринтов с ожидаемым сроком выполнения порядка полугода</w:t>
+      </w:r>
+      <w:r>
+        <w:rPr>
+          <w:rFonts w:asciiTheme="minorHAnsi" w:hAnsiTheme="minorHAnsi" w:cstheme="minorHAnsi"/>
+        </w:rPr>
+        <w:br/>
+      </w:r>
     </w:p>
     <w:p>
       <w:pPr>
@@ -1506,12 +1624,84 @@
           <w:rFonts w:asciiTheme="minorHAnsi" w:hAnsiTheme="minorHAnsi" w:cstheme="minorHAnsi"/>
         </w:rPr>
         <w:br/>
+        <w:t xml:space="preserve">- В автоматизации мы настроили автоматический переход таски в </w:t>
+      </w:r>
+      <w:r>
+        <w:rPr>
+          <w:rFonts w:asciiTheme="minorHAnsi" w:hAnsiTheme="minorHAnsi" w:cstheme="minorHAnsi"/>
+          <w:lang w:val="en-US"/>
+        </w:rPr>
+        <w:t>In</w:t>
+      </w:r>
+      <w:r>
+        <w:rPr>
+          <w:rFonts w:asciiTheme="minorHAnsi" w:hAnsiTheme="minorHAnsi" w:cstheme="minorHAnsi"/>
+        </w:rPr>
+        <w:t xml:space="preserve"> </w:t>
+      </w:r>
+      <w:r>
+        <w:rPr>
+          <w:rFonts w:asciiTheme="minorHAnsi" w:hAnsiTheme="minorHAnsi" w:cstheme="minorHAnsi"/>
+          <w:lang w:val="en-US"/>
+        </w:rPr>
+        <w:t>progress</w:t>
+      </w:r>
+      <w:r>
+        <w:rPr>
+          <w:rFonts w:asciiTheme="minorHAnsi" w:hAnsiTheme="minorHAnsi" w:cstheme="minorHAnsi"/>
+        </w:rPr>
+        <w:t xml:space="preserve"> </w:t>
+      </w:r>
+      <w:r>
+        <w:rPr>
+          <w:rFonts w:asciiTheme="minorHAnsi" w:hAnsiTheme="minorHAnsi" w:cstheme="minorHAnsi"/>
+        </w:rPr>
+        <w:t>при создании ветки с именем таски</w:t>
+      </w:r>
+      <w:r>
+        <w:rPr>
+          <w:rFonts w:asciiTheme="minorHAnsi" w:hAnsiTheme="minorHAnsi" w:cstheme="minorHAnsi"/>
+        </w:rPr>
+        <w:br/>
+        <w:t>- Автоматическое закрытие</w:t>
+      </w:r>
+      <w:r>
+        <w:rPr>
+          <w:rFonts w:asciiTheme="minorHAnsi" w:hAnsiTheme="minorHAnsi" w:cstheme="minorHAnsi"/>
+        </w:rPr>
+        <w:t xml:space="preserve"> таски при закрытии мерж реквеста с именем таски</w:t>
+      </w:r>
+      <w:r>
+        <w:rPr>
+          <w:rFonts w:asciiTheme="minorHAnsi" w:hAnsiTheme="minorHAnsi" w:cstheme="minorHAnsi"/>
+        </w:rPr>
+        <w:br/>
+        <w:t>- Также есть возможность быстро переходить из таски в ветку и мер</w:t>
+      </w:r>
+      <w:r>
+        <w:rPr>
+          <w:rFonts w:asciiTheme="minorHAnsi" w:hAnsiTheme="minorHAnsi" w:cstheme="minorHAnsi"/>
+        </w:rPr>
+        <w:t>ж</w:t>
+      </w:r>
+      <w:r>
+        <w:rPr>
+          <w:rFonts w:asciiTheme="minorHAnsi" w:hAnsiTheme="minorHAnsi" w:cstheme="minorHAnsi"/>
+        </w:rPr>
+        <w:t xml:space="preserve"> реквест</w:t>
+      </w:r>
+      <w:r>
+        <w:rPr>
+          <w:rFonts w:asciiTheme="minorHAnsi" w:hAnsiTheme="minorHAnsi" w:cstheme="minorHAnsi"/>
+        </w:rPr>
+        <w:br/>
       </w:r>
       <w:r>
         <w:rPr>
           <w:rFonts w:asciiTheme="minorHAnsi" w:hAnsiTheme="minorHAnsi" w:cstheme="minorHAnsi"/>
           <w:noProof/>
         </w:rPr>
+        <w:lastRenderedPageBreak/>
         <w:drawing>
           <wp:inline distT="0" distB="0" distL="0" distR="0" wp14:anchorId="211AAFED" wp14:editId="746358BF">
             <wp:extent cx="6152515" cy="669925"/>
@@ -1658,8 +1848,20 @@
         <w:rPr>
           <w:rFonts w:asciiTheme="minorHAnsi" w:hAnsiTheme="minorHAnsi" w:cstheme="minorHAnsi"/>
         </w:rPr>
-        <w:lastRenderedPageBreak/>
         <w:t>Настройка уведомлений</w:t>
+      </w:r>
+      <w:r>
+        <w:rPr>
+          <w:rFonts w:asciiTheme="minorHAnsi" w:hAnsiTheme="minorHAnsi" w:cstheme="minorHAnsi"/>
+        </w:rPr>
+        <w:br/>
+        <w:t>Были настроены уведомления на почту о соз</w:t>
+      </w:r>
+      <w:r>
+        <w:rPr>
+          <w:rFonts w:asciiTheme="minorHAnsi" w:hAnsiTheme="minorHAnsi" w:cstheme="minorHAnsi"/>
+        </w:rPr>
+        <w:t>дании и назначении тасок, а также их выполнении</w:t>
       </w:r>
       <w:r>
         <w:rPr>
@@ -1724,6 +1926,7 @@
         <w:rPr>
           <w:noProof/>
         </w:rPr>
+        <w:lastRenderedPageBreak/>
         <w:t>Можно приступать к работе</w:t>
       </w:r>
       <w:r>
@@ -1773,6 +1976,19 @@
           </wp:inline>
         </w:drawing>
       </w:r>
+      <w:r>
+        <w:rPr>
+          <w:noProof/>
+        </w:rPr>
+        <w:br/>
+        <w:t>В процессе эмуляции разработки мы закрывали таски несколько раз в неделю и в итоге получили отчет приближенный к реальной разработке</w:t>
+      </w:r>
+      <w:r>
+        <w:rPr>
+          <w:noProof/>
+        </w:rPr>
+        <w:br/>
+      </w:r>
     </w:p>
     <w:p>
       <w:pPr>
@@ -1809,8 +2025,8 @@
       <w:r>
         <w:rPr>
           <w:rFonts w:asciiTheme="minorHAnsi" w:hAnsiTheme="minorHAnsi" w:cstheme="minorHAnsi"/>
-        </w:rPr>
-        <w:lastRenderedPageBreak/>
+          <w:noProof/>
+        </w:rPr>
         <w:drawing>
           <wp:inline distT="0" distB="0" distL="0" distR="0" wp14:anchorId="0BB9D104" wp14:editId="29D25B4C">
             <wp:extent cx="6152515" cy="2378710"/>
@@ -1874,7 +2090,9 @@
       <w:r>
         <w:rPr>
           <w:rFonts w:asciiTheme="minorHAnsi" w:hAnsiTheme="minorHAnsi" w:cstheme="minorHAnsi"/>
-        </w:rPr>
+          <w:noProof/>
+        </w:rPr>
+        <w:lastRenderedPageBreak/>
         <w:drawing>
           <wp:inline distT="0" distB="0" distL="0" distR="0" wp14:anchorId="6864A5C3" wp14:editId="48BD17B2">
             <wp:extent cx="6152515" cy="3112135"/>
@@ -1970,8 +2188,8 @@
       <w:r>
         <w:rPr>
           <w:rFonts w:asciiTheme="minorHAnsi" w:hAnsiTheme="minorHAnsi" w:cstheme="minorHAnsi"/>
-        </w:rPr>
-        <w:lastRenderedPageBreak/>
+          <w:noProof/>
+        </w:rPr>
         <w:drawing>
           <wp:inline distT="0" distB="0" distL="0" distR="0" wp14:anchorId="07C44529" wp14:editId="1E694F6B">
             <wp:extent cx="6152515" cy="4441825"/>
@@ -2073,7 +2291,6 @@
           <w:noProof/>
           <w:sz w:val="28"/>
           <w:szCs w:val="28"/>
-          <w:lang w:val="ru-RU"/>
         </w:rPr>
       </w:pPr>
       <w:r>
@@ -2182,6 +2399,46 @@
           <w:lang w:val="ru-RU"/>
         </w:rPr>
         <w:t>проектом.</w:t>
+      </w:r>
+      <w:r>
+        <w:rPr>
+          <w:rFonts w:cstheme="minorHAnsi"/>
+          <w:noProof/>
+          <w:sz w:val="28"/>
+          <w:szCs w:val="28"/>
+          <w:lang w:val="ru-RU"/>
+        </w:rPr>
+        <w:t xml:space="preserve"> </w:t>
+      </w:r>
+      <w:r>
+        <w:rPr>
+          <w:rFonts w:cstheme="minorHAnsi"/>
+          <w:noProof/>
+          <w:sz w:val="28"/>
+          <w:szCs w:val="28"/>
+          <w:lang w:val="ru-RU"/>
+        </w:rPr>
+        <w:t>По отчетам проект был выполнен в срок с отличными результатами</w:t>
+      </w:r>
+      <w:r>
+        <w:rPr>
+          <w:rFonts w:cstheme="minorHAnsi"/>
+          <w:noProof/>
+          <w:sz w:val="28"/>
+          <w:szCs w:val="28"/>
+          <w:lang w:val="ru-RU"/>
+        </w:rPr>
+        <w:t>.</w:t>
+      </w:r>
+      <w:r>
+        <w:rPr>
+          <w:rFonts w:cstheme="minorHAnsi"/>
+          <w:noProof/>
+          <w:sz w:val="28"/>
+          <w:szCs w:val="28"/>
+          <w:lang w:val="ru-RU"/>
+        </w:rPr>
+        <w:t>ё</w:t>
       </w:r>
     </w:p>
     <w:sectPr>
@@ -3430,7 +3687,7 @@
         <w:rFonts w:hint="default"/>
       </w:rPr>
     </w:lvl>
-    <w:lvl w:ilvl="1" w:tplc="04190019" w:tentative="1">
+    <w:lvl w:ilvl="1" w:tplc="04190019">
       <w:start w:val="1"/>
       <w:numFmt w:val="lowerLetter"/>
       <w:lvlText w:val="%2."/>
@@ -7454,6 +7711,7 @@
     <w:rsid w:val="007E5C14"/>
     <w:rsid w:val="008C5791"/>
     <w:rsid w:val="009705DD"/>
+    <w:rsid w:val="009B5F75"/>
     <w:rsid w:val="00BA16EC"/>
     <w:rsid w:val="00D26218"/>
     <w:rsid w:val="00D32DB9"/>

</xml_diff>